<commit_message>
New Google API Features
</commit_message>
<xml_diff>
--- a/DFDs/A3 Documentation.docx
+++ b/DFDs/A3 Documentation.docx
@@ -87,54 +87,43 @@
     <w:p>
       <w:pPr>
         <w:pStyle w:val="Title"/>
-      </w:pPr>
-      <w:r>
-        <w:t>TravelBot</w:t>
-      </w:r>
-    </w:p>
-    <w:p>
-      <w:pPr>
-        <w:rPr>
-          <w:sz w:val="28"/>
-        </w:rPr>
-      </w:pPr>
-    </w:p>
-    <w:p>
-      <w:pPr>
-        <w:rPr>
-          <w:sz w:val="28"/>
-        </w:rPr>
-      </w:pPr>
-    </w:p>
-    <w:p>
-      <w:pPr>
-        <w:rPr>
-          <w:sz w:val="28"/>
-        </w:rPr>
-      </w:pPr>
-    </w:p>
-    <w:p>
-      <w:pPr>
-        <w:rPr>
-          <w:sz w:val="28"/>
-        </w:rPr>
-      </w:pPr>
-    </w:p>
-    <w:p>
-      <w:pPr>
-        <w:rPr>
-          <w:sz w:val="28"/>
-        </w:rPr>
-      </w:pPr>
-    </w:p>
-    <w:p>
-      <w:pPr>
-        <w:rPr>
-          <w:sz w:val="28"/>
+        <w:rPr>
+          <w:b/>
+          <w:sz w:val="62"/>
+          <w:u w:val="single"/>
+        </w:rPr>
+      </w:pPr>
+      <w:r>
+        <w:rPr>
+          <w:b/>
+          <w:sz w:val="62"/>
+          <w:u w:val="single"/>
+        </w:rPr>
+        <w:t>COSC 310 Project:</w:t>
+      </w:r>
+    </w:p>
+    <w:p/>
+    <w:p>
+      <w:pPr>
+        <w:pStyle w:val="Title"/>
+        <w:rPr>
+          <w:sz w:val="54"/>
         </w:rPr>
       </w:pPr>
       <w:bookmarkStart w:id="0" w:name="_GoBack"/>
       <w:bookmarkEnd w:id="0"/>
+      <w:r>
+        <w:rPr>
+          <w:sz w:val="54"/>
+        </w:rPr>
+        <w:t>TravelBot</w:t>
+      </w:r>
+      <w:r>
+        <w:rPr>
+          <w:sz w:val="54"/>
+        </w:rPr>
+        <w:t xml:space="preserve"> Chat Agent</w:t>
+      </w:r>
     </w:p>
     <w:p>
       <w:pPr>
@@ -170,12 +159,41 @@
           <w:sz w:val="28"/>
         </w:rPr>
       </w:pPr>
-      <w:r>
+    </w:p>
+    <w:p>
+      <w:pPr>
         <w:rPr>
           <w:sz w:val="28"/>
         </w:rPr>
+      </w:pPr>
+    </w:p>
+    <w:p>
+      <w:pPr>
+        <w:rPr>
+          <w:sz w:val="28"/>
+        </w:rPr>
+      </w:pPr>
+    </w:p>
+    <w:p>
+      <w:pPr>
+        <w:rPr>
+          <w:sz w:val="28"/>
+        </w:rPr>
+      </w:pPr>
+      <w:r>
+        <w:rPr>
+          <w:sz w:val="28"/>
+        </w:rPr>
         <w:t>By: Michael Nowicki</w:t>
       </w:r>
+    </w:p>
+    <w:p>
+      <w:pPr>
+        <w:rPr>
+          <w:b/>
+          <w:sz w:val="32"/>
+        </w:rPr>
+      </w:pPr>
     </w:p>
     <w:p>
       <w:pPr>

</xml_diff>